<commit_message>
Price and payment views added
</commit_message>
<xml_diff>
--- a/Documentation.docx
+++ b/Documentation.docx
@@ -349,8 +349,6 @@
         <w:lastRenderedPageBreak/>
         <w:t>After the quote information is completed, an alert will show up to inform the user that all information was sent, and specify his/her quote number.</w:t>
       </w:r>
-      <w:bookmarkStart w:id="0" w:name="_GoBack"/>
-      <w:bookmarkEnd w:id="0"/>
     </w:p>
     <w:p/>
     <w:p>
@@ -480,16 +478,7 @@
         <w:t xml:space="preserve">Button “save changes” saves all imformation and pops </w:t>
       </w:r>
       <w:r>
-        <w:t>to the Get</w:t>
-      </w:r>
-      <w:r>
-        <w:t xml:space="preserve"> a </w:t>
-      </w:r>
-      <w:r>
-        <w:t>Quote</w:t>
-      </w:r>
-      <w:r>
-        <w:t xml:space="preserve"> view</w:t>
+        <w:t>to the Get a Quote view</w:t>
       </w:r>
     </w:p>
     <w:p/>
@@ -542,6 +531,94 @@
       <w:r>
         <w:t>button “done” dismissed the view back to Start/end point view</w:t>
       </w:r>
+    </w:p>
+    <w:p/>
+    <w:p/>
+    <w:p/>
+    <w:p>
+      <w:pPr>
+        <w:rPr>
+          <w:b/>
+        </w:rPr>
+      </w:pPr>
+      <w:r>
+        <w:rPr>
+          <w:b/>
+        </w:rPr>
+        <w:t>Request a callback view</w:t>
+      </w:r>
+    </w:p>
+    <w:p/>
+    <w:p>
+      <w:r>
+        <w:t>List of cases</w:t>
+      </w:r>
+    </w:p>
+    <w:p/>
+    <w:p>
+      <w:pPr>
+        <w:pStyle w:val="ListParagraph"/>
+        <w:numPr>
+          <w:ilvl w:val="0"/>
+          <w:numId w:val="7"/>
+        </w:numPr>
+      </w:pPr>
+      <w:r>
+        <w:t xml:space="preserve">left button in the navigation bar dismisses(pops) the view back to main view of the application </w:t>
+      </w:r>
+    </w:p>
+    <w:p>
+      <w:pPr>
+        <w:pStyle w:val="ListParagraph"/>
+        <w:numPr>
+          <w:ilvl w:val="0"/>
+          <w:numId w:val="7"/>
+        </w:numPr>
+      </w:pPr>
+      <w:r>
+        <w:t>text fields are to be filled up (mandatory) with a appropriate information</w:t>
+      </w:r>
+    </w:p>
+    <w:p>
+      <w:pPr>
+        <w:pStyle w:val="ListParagraph"/>
+        <w:numPr>
+          <w:ilvl w:val="0"/>
+          <w:numId w:val="7"/>
+        </w:numPr>
+      </w:pPr>
+      <w:r>
+        <w:t xml:space="preserve">button “Request a callback” sends an email to </w:t>
+      </w:r>
+      <w:r>
+        <w:t>a receiver email address and alert will show up to inform the user that request was processed successfully.</w:t>
+      </w:r>
+    </w:p>
+    <w:p>
+      <w:pPr>
+        <w:pStyle w:val="ListParagraph"/>
+        <w:numPr>
+          <w:ilvl w:val="0"/>
+          <w:numId w:val="7"/>
+        </w:numPr>
+      </w:pPr>
+      <w:r>
+        <w:t>If any of text fields are empty, an alert will pop up to inform the user that this information is mandatory and has to be specified in order to complete and send the requested quote</w:t>
+      </w:r>
+    </w:p>
+    <w:p>
+      <w:pPr>
+        <w:pStyle w:val="ListParagraph"/>
+        <w:numPr>
+          <w:ilvl w:val="0"/>
+          <w:numId w:val="7"/>
+        </w:numPr>
+      </w:pPr>
+      <w:r>
+        <w:t>after “successful alert” dismissed , all data in text fields is to be erased</w:t>
+      </w:r>
+      <w:bookmarkStart w:id="0" w:name="_GoBack"/>
+      <w:bookmarkEnd w:id="0"/>
     </w:p>
     <w:p/>
     <w:p/>

</xml_diff>